<commit_message>
Fixed a couple of label-name typos in the handout.
</commit_message>
<xml_diff>
--- a/Lab 4 - Selection.docx
+++ b/Lab 4 - Selection.docx
@@ -1,6 +1,6 @@
 
 <file path=word/document.xml><?xml version="1.0" encoding="utf-8"?>
-<w:document xmlns:wpc="http://schemas.microsoft.com/office/word/2010/wordprocessingCanvas" xmlns:cx="http://schemas.microsoft.com/office/drawing/2014/chartex" xmlns:cx1="http://schemas.microsoft.com/office/drawing/2015/9/8/chartex" xmlns:cx2="http://schemas.microsoft.com/office/drawing/2015/10/21/chartex" xmlns:cx3="http://schemas.microsoft.com/office/drawing/2016/5/9/chartex" xmlns:cx4="http://schemas.microsoft.com/office/drawing/2016/5/10/chartex" xmlns:cx5="http://schemas.microsoft.com/office/drawing/2016/5/11/chartex" xmlns:cx6="http://schemas.microsoft.com/office/drawing/2016/5/12/chartex" xmlns:cx7="http://schemas.microsoft.com/office/drawing/2016/5/13/chartex" xmlns:cx8="http://schemas.microsoft.com/office/drawing/2016/5/14/chartex" xmlns:mc="http://schemas.openxmlformats.org/markup-compatibility/2006" xmlns:aink="http://schemas.microsoft.com/office/drawing/2016/ink" xmlns:am3d="http://schemas.microsoft.com/office/drawing/2017/model3d" xmlns:o="urn:schemas-microsoft-com:office:office" xmlns:oel="http://schemas.microsoft.com/office/2019/extlst" xmlns:r="http://schemas.openxmlformats.org/officeDocument/2006/relationships" xmlns:m="http://schemas.openxmlformats.org/officeDocument/2006/math" xmlns:v="urn:schemas-microsoft-com:vml" xmlns:wp14="http://schemas.microsoft.com/office/word/2010/wordprocessingDrawing" xmlns:wp="http://schemas.openxmlformats.org/drawingml/2006/wordprocessingDrawing" xmlns:w10="urn:schemas-microsoft-com:office:word" xmlns:w="http://schemas.openxmlformats.org/wordprocessingml/2006/main" xmlns:w14="http://schemas.microsoft.com/office/word/2010/wordml" xmlns:w15="http://schemas.microsoft.com/office/word/2012/wordml" xmlns:w16cex="http://schemas.microsoft.com/office/word/2018/wordml/cex" xmlns:w16cid="http://schemas.microsoft.com/office/word/2016/wordml/cid" xmlns:w16="http://schemas.microsoft.com/office/word/2018/wordml" xmlns:w16du="http://schemas.microsoft.com/office/word/2023/wordml/word16du" xmlns:w16sdtdh="http://schemas.microsoft.com/office/word/2020/wordml/sdtdatahash" xmlns:w16se="http://schemas.microsoft.com/office/word/2015/wordml/symex" xmlns:wpg="http://schemas.microsoft.com/office/word/2010/wordprocessingGroup" xmlns:wpi="http://schemas.microsoft.com/office/word/2010/wordprocessingInk" xmlns:wne="http://schemas.microsoft.com/office/word/2006/wordml" xmlns:wps="http://schemas.microsoft.com/office/word/2010/wordprocessingShape" mc:Ignorable="w14 w15 w16se w16cid w16 w16cex w16sdtdh w16du wp14">
+<w:document xmlns:wpc="http://schemas.microsoft.com/office/word/2010/wordprocessingCanvas" xmlns:cx="http://schemas.microsoft.com/office/drawing/2014/chartex" xmlns:cx1="http://schemas.microsoft.com/office/drawing/2015/9/8/chartex" xmlns:cx2="http://schemas.microsoft.com/office/drawing/2015/10/21/chartex" xmlns:cx3="http://schemas.microsoft.com/office/drawing/2016/5/9/chartex" xmlns:cx4="http://schemas.microsoft.com/office/drawing/2016/5/10/chartex" xmlns:cx5="http://schemas.microsoft.com/office/drawing/2016/5/11/chartex" xmlns:cx6="http://schemas.microsoft.com/office/drawing/2016/5/12/chartex" xmlns:cx7="http://schemas.microsoft.com/office/drawing/2016/5/13/chartex" xmlns:cx8="http://schemas.microsoft.com/office/drawing/2016/5/14/chartex" xmlns:mc="http://schemas.openxmlformats.org/markup-compatibility/2006" xmlns:aink="http://schemas.microsoft.com/office/drawing/2016/ink" xmlns:am3d="http://schemas.microsoft.com/office/drawing/2017/model3d" xmlns:o="urn:schemas-microsoft-com:office:office" xmlns:oel="http://schemas.microsoft.com/office/2019/extlst" xmlns:r="http://schemas.openxmlformats.org/officeDocument/2006/relationships" xmlns:m="http://schemas.openxmlformats.org/officeDocument/2006/math" xmlns:v="urn:schemas-microsoft-com:vml" xmlns:wp14="http://schemas.microsoft.com/office/word/2010/wordprocessingDrawing" xmlns:wp="http://schemas.openxmlformats.org/drawingml/2006/wordprocessingDrawing" xmlns:w10="urn:schemas-microsoft-com:office:word" xmlns:w="http://schemas.openxmlformats.org/wordprocessingml/2006/main" xmlns:w14="http://schemas.microsoft.com/office/word/2010/wordml" xmlns:w15="http://schemas.microsoft.com/office/word/2012/wordml" xmlns:w16cex="http://schemas.microsoft.com/office/word/2018/wordml/cex" xmlns:w16cid="http://schemas.microsoft.com/office/word/2016/wordml/cid" xmlns:w16="http://schemas.microsoft.com/office/word/2018/wordml" xmlns:w16du="http://schemas.microsoft.com/office/word/2023/wordml/word16du" xmlns:w16sdtdh="http://schemas.microsoft.com/office/word/2020/wordml/sdtdatahash" xmlns:w16sdtfl="http://schemas.microsoft.com/office/word/2024/wordml/sdtformatlock" xmlns:w16se="http://schemas.microsoft.com/office/word/2015/wordml/symex" xmlns:wpg="http://schemas.microsoft.com/office/word/2010/wordprocessingGroup" xmlns:wpi="http://schemas.microsoft.com/office/word/2010/wordprocessingInk" xmlns:wne="http://schemas.microsoft.com/office/word/2006/wordml" xmlns:wps="http://schemas.microsoft.com/office/word/2010/wordprocessingShape" mc:Ignorable="w14 w15 w16se w16cid w16 w16cex w16sdtdh w16sdtfl w16du wp14">
   <w:body>
     <w:p>
       <w:pPr>
@@ -107,7 +107,7 @@
           <w:sz w:val="22"/>
           <w:szCs w:val="22"/>
         </w:rPr>
-        <w:t>Lab4Main</w:t>
+        <w:t>Main</w:t>
       </w:r>
       <w:r>
         <w:rPr>
@@ -256,8 +256,16 @@
         <w:rPr>
           <w:rStyle w:val="Computer"/>
         </w:rPr>
-        <w:t>(body);</w:t>
-      </w:r>
+        <w:t>(body</w:t>
+      </w:r>
+      <w:proofErr w:type="gramStart"/>
+      <w:r>
+        <w:rPr>
+          <w:rStyle w:val="Computer"/>
+        </w:rPr>
+        <w:t>);</w:t>
+      </w:r>
+      <w:proofErr w:type="gramEnd"/>
     </w:p>
     <w:p>
       <w:pPr>
@@ -1184,7 +1192,6 @@
           <w:sz w:val="20"/>
           <w:szCs w:val="26"/>
         </w:rPr>
-        <w:lastRenderedPageBreak/>
         <w:t>rightLegBent</w:t>
       </w:r>
       <w:proofErr w:type="spellEnd"/>
@@ -2371,7 +2378,6 @@
         <w:ind w:firstLine="360"/>
       </w:pPr>
       <w:r>
-        <w:lastRenderedPageBreak/>
         <w:tab/>
       </w:r>
       <w:r>
@@ -2536,6 +2542,7 @@
         <w:t xml:space="preserve"> method you’re working in, write something like </w:t>
       </w:r>
       <w:proofErr w:type="spellStart"/>
+      <w:proofErr w:type="gramStart"/>
       <w:r>
         <w:rPr>
           <w:rStyle w:val="Computer"/>
@@ -2549,6 +2556,7 @@
         </w:rPr>
         <w:t>(</w:t>
       </w:r>
+      <w:proofErr w:type="gramEnd"/>
       <w:r>
         <w:rPr>
           <w:rStyle w:val="Computer"/>
@@ -2568,7 +2576,15 @@
         <w:t>;</w:t>
       </w:r>
       <w:r>
-        <w:t xml:space="preserve"> so you know when your code is done. Each time you check or uncheck a box, your entire </w:t>
+        <w:t xml:space="preserve"> </w:t>
+      </w:r>
+      <w:proofErr w:type="gramStart"/>
+      <w:r>
+        <w:t>so</w:t>
+      </w:r>
+      <w:proofErr w:type="gramEnd"/>
+      <w:r>
+        <w:t xml:space="preserve"> you know when your code is done. Each time you check or uncheck a box, your entire </w:t>
       </w:r>
       <w:proofErr w:type="gramStart"/>
       <w:r>
@@ -3334,16 +3350,7 @@
           <w:b/>
           <w:szCs w:val="32"/>
         </w:rPr>
-        <w:t xml:space="preserve"> Have your lab instructor or assistant verify that your </w:t>
-      </w:r>
-      <w:r>
-        <w:rPr>
-          <w:rFonts w:ascii="TimesNewRomanPS-BoldMT" w:hAnsi="TimesNewRomanPS-BoldMT"/>
-          <w:b/>
-          <w:szCs w:val="32"/>
-        </w:rPr>
-        <w:lastRenderedPageBreak/>
-        <w:t>robot's ears change appropriately.</w:t>
+        <w:t xml:space="preserve"> Have your lab instructor or assistant verify that your robot's ears change appropriately.</w:t>
       </w:r>
       <w:r>
         <w:rPr>
@@ -4216,7 +4223,23 @@
           <w:sz w:val="20"/>
           <w:szCs w:val="26"/>
         </w:rPr>
-        <w:t>look left</w:t>
+        <w:t xml:space="preserve">look </w:t>
+      </w:r>
+      <w:r>
+        <w:rPr>
+          <w:rFonts w:ascii="Courier" w:hAnsi="Courier"/>
+          <w:sz w:val="20"/>
+          <w:szCs w:val="26"/>
+        </w:rPr>
+        <w:t xml:space="preserve">robot’s </w:t>
+      </w:r>
+      <w:r>
+        <w:rPr>
+          <w:rFonts w:ascii="Courier" w:hAnsi="Courier"/>
+          <w:sz w:val="20"/>
+          <w:szCs w:val="26"/>
+        </w:rPr>
+        <w:t>left</w:t>
       </w:r>
       <w:r>
         <w:t xml:space="preserve"> and </w:t>
@@ -4227,7 +4250,23 @@
           <w:sz w:val="20"/>
           <w:szCs w:val="26"/>
         </w:rPr>
-        <w:t>look right</w:t>
+        <w:t xml:space="preserve">look </w:t>
+      </w:r>
+      <w:r>
+        <w:rPr>
+          <w:rFonts w:ascii="Courier" w:hAnsi="Courier"/>
+          <w:sz w:val="20"/>
+          <w:szCs w:val="26"/>
+        </w:rPr>
+        <w:t xml:space="preserve">robot’s </w:t>
+      </w:r>
+      <w:r>
+        <w:rPr>
+          <w:rFonts w:ascii="Courier" w:hAnsi="Courier"/>
+          <w:sz w:val="20"/>
+          <w:szCs w:val="26"/>
+        </w:rPr>
+        <w:t>right</w:t>
       </w:r>
       <w:r>
         <w:rPr>
@@ -4395,7 +4434,6 @@
           <w:sz w:val="28"/>
           <w:szCs w:val="37"/>
         </w:rPr>
-        <w:lastRenderedPageBreak/>
         <w:t xml:space="preserve">Part </w:t>
       </w:r>
       <w:r>
@@ -5407,7 +5445,7 @@
 </file>
 
 <file path=word/endnotes.xml><?xml version="1.0" encoding="utf-8"?>
-<w:endnotes xmlns:wpc="http://schemas.microsoft.com/office/word/2010/wordprocessingCanvas" xmlns:cx="http://schemas.microsoft.com/office/drawing/2014/chartex" xmlns:cx1="http://schemas.microsoft.com/office/drawing/2015/9/8/chartex" xmlns:cx2="http://schemas.microsoft.com/office/drawing/2015/10/21/chartex" xmlns:cx3="http://schemas.microsoft.com/office/drawing/2016/5/9/chartex" xmlns:cx4="http://schemas.microsoft.com/office/drawing/2016/5/10/chartex" xmlns:cx5="http://schemas.microsoft.com/office/drawing/2016/5/11/chartex" xmlns:cx6="http://schemas.microsoft.com/office/drawing/2016/5/12/chartex" xmlns:cx7="http://schemas.microsoft.com/office/drawing/2016/5/13/chartex" xmlns:cx8="http://schemas.microsoft.com/office/drawing/2016/5/14/chartex" xmlns:mc="http://schemas.openxmlformats.org/markup-compatibility/2006" xmlns:aink="http://schemas.microsoft.com/office/drawing/2016/ink" xmlns:am3d="http://schemas.microsoft.com/office/drawing/2017/model3d" xmlns:o="urn:schemas-microsoft-com:office:office" xmlns:oel="http://schemas.microsoft.com/office/2019/extlst" xmlns:r="http://schemas.openxmlformats.org/officeDocument/2006/relationships" xmlns:m="http://schemas.openxmlformats.org/officeDocument/2006/math" xmlns:v="urn:schemas-microsoft-com:vml" xmlns:wp14="http://schemas.microsoft.com/office/word/2010/wordprocessingDrawing" xmlns:wp="http://schemas.openxmlformats.org/drawingml/2006/wordprocessingDrawing" xmlns:w10="urn:schemas-microsoft-com:office:word" xmlns:w="http://schemas.openxmlformats.org/wordprocessingml/2006/main" xmlns:w14="http://schemas.microsoft.com/office/word/2010/wordml" xmlns:w15="http://schemas.microsoft.com/office/word/2012/wordml" xmlns:w16cex="http://schemas.microsoft.com/office/word/2018/wordml/cex" xmlns:w16cid="http://schemas.microsoft.com/office/word/2016/wordml/cid" xmlns:w16="http://schemas.microsoft.com/office/word/2018/wordml" xmlns:w16du="http://schemas.microsoft.com/office/word/2023/wordml/word16du" xmlns:w16sdtdh="http://schemas.microsoft.com/office/word/2020/wordml/sdtdatahash" xmlns:w16se="http://schemas.microsoft.com/office/word/2015/wordml/symex" xmlns:wpg="http://schemas.microsoft.com/office/word/2010/wordprocessingGroup" xmlns:wpi="http://schemas.microsoft.com/office/word/2010/wordprocessingInk" xmlns:wne="http://schemas.microsoft.com/office/word/2006/wordml" xmlns:wps="http://schemas.microsoft.com/office/word/2010/wordprocessingShape" mc:Ignorable="w14 w15 w16se w16cid w16 w16cex w16sdtdh w16du wp14">
+<w:endnotes xmlns:wpc="http://schemas.microsoft.com/office/word/2010/wordprocessingCanvas" xmlns:cx="http://schemas.microsoft.com/office/drawing/2014/chartex" xmlns:cx1="http://schemas.microsoft.com/office/drawing/2015/9/8/chartex" xmlns:cx2="http://schemas.microsoft.com/office/drawing/2015/10/21/chartex" xmlns:cx3="http://schemas.microsoft.com/office/drawing/2016/5/9/chartex" xmlns:cx4="http://schemas.microsoft.com/office/drawing/2016/5/10/chartex" xmlns:cx5="http://schemas.microsoft.com/office/drawing/2016/5/11/chartex" xmlns:cx6="http://schemas.microsoft.com/office/drawing/2016/5/12/chartex" xmlns:cx7="http://schemas.microsoft.com/office/drawing/2016/5/13/chartex" xmlns:cx8="http://schemas.microsoft.com/office/drawing/2016/5/14/chartex" xmlns:mc="http://schemas.openxmlformats.org/markup-compatibility/2006" xmlns:aink="http://schemas.microsoft.com/office/drawing/2016/ink" xmlns:am3d="http://schemas.microsoft.com/office/drawing/2017/model3d" xmlns:o="urn:schemas-microsoft-com:office:office" xmlns:oel="http://schemas.microsoft.com/office/2019/extlst" xmlns:r="http://schemas.openxmlformats.org/officeDocument/2006/relationships" xmlns:m="http://schemas.openxmlformats.org/officeDocument/2006/math" xmlns:v="urn:schemas-microsoft-com:vml" xmlns:wp14="http://schemas.microsoft.com/office/word/2010/wordprocessingDrawing" xmlns:wp="http://schemas.openxmlformats.org/drawingml/2006/wordprocessingDrawing" xmlns:w10="urn:schemas-microsoft-com:office:word" xmlns:w="http://schemas.openxmlformats.org/wordprocessingml/2006/main" xmlns:w14="http://schemas.microsoft.com/office/word/2010/wordml" xmlns:w15="http://schemas.microsoft.com/office/word/2012/wordml" xmlns:w16cex="http://schemas.microsoft.com/office/word/2018/wordml/cex" xmlns:w16cid="http://schemas.microsoft.com/office/word/2016/wordml/cid" xmlns:w16="http://schemas.microsoft.com/office/word/2018/wordml" xmlns:w16du="http://schemas.microsoft.com/office/word/2023/wordml/word16du" xmlns:w16sdtdh="http://schemas.microsoft.com/office/word/2020/wordml/sdtdatahash" xmlns:w16sdtfl="http://schemas.microsoft.com/office/word/2024/wordml/sdtformatlock" xmlns:w16se="http://schemas.microsoft.com/office/word/2015/wordml/symex" xmlns:wpg="http://schemas.microsoft.com/office/word/2010/wordprocessingGroup" xmlns:wpi="http://schemas.microsoft.com/office/word/2010/wordprocessingInk" xmlns:wne="http://schemas.microsoft.com/office/word/2006/wordml" xmlns:wps="http://schemas.microsoft.com/office/word/2010/wordprocessingShape" mc:Ignorable="w14 w15 w16se w16cid w16 w16cex w16sdtdh w16sdtfl w16du wp14">
   <w:endnote w:type="separator" w:id="-1">
     <w:p>
       <w:r>
@@ -5426,7 +5464,7 @@
 </file>
 
 <file path=word/footer1.xml><?xml version="1.0" encoding="utf-8"?>
-<w:ftr xmlns:wpc="http://schemas.microsoft.com/office/word/2010/wordprocessingCanvas" xmlns:cx="http://schemas.microsoft.com/office/drawing/2014/chartex" xmlns:cx1="http://schemas.microsoft.com/office/drawing/2015/9/8/chartex" xmlns:cx2="http://schemas.microsoft.com/office/drawing/2015/10/21/chartex" xmlns:cx3="http://schemas.microsoft.com/office/drawing/2016/5/9/chartex" xmlns:cx4="http://schemas.microsoft.com/office/drawing/2016/5/10/chartex" xmlns:cx5="http://schemas.microsoft.com/office/drawing/2016/5/11/chartex" xmlns:cx6="http://schemas.microsoft.com/office/drawing/2016/5/12/chartex" xmlns:cx7="http://schemas.microsoft.com/office/drawing/2016/5/13/chartex" xmlns:cx8="http://schemas.microsoft.com/office/drawing/2016/5/14/chartex" xmlns:mc="http://schemas.openxmlformats.org/markup-compatibility/2006" xmlns:aink="http://schemas.microsoft.com/office/drawing/2016/ink" xmlns:am3d="http://schemas.microsoft.com/office/drawing/2017/model3d" xmlns:o="urn:schemas-microsoft-com:office:office" xmlns:oel="http://schemas.microsoft.com/office/2019/extlst" xmlns:r="http://schemas.openxmlformats.org/officeDocument/2006/relationships" xmlns:m="http://schemas.openxmlformats.org/officeDocument/2006/math" xmlns:v="urn:schemas-microsoft-com:vml" xmlns:wp14="http://schemas.microsoft.com/office/word/2010/wordprocessingDrawing" xmlns:wp="http://schemas.openxmlformats.org/drawingml/2006/wordprocessingDrawing" xmlns:w10="urn:schemas-microsoft-com:office:word" xmlns:w="http://schemas.openxmlformats.org/wordprocessingml/2006/main" xmlns:w14="http://schemas.microsoft.com/office/word/2010/wordml" xmlns:w15="http://schemas.microsoft.com/office/word/2012/wordml" xmlns:w16cex="http://schemas.microsoft.com/office/word/2018/wordml/cex" xmlns:w16cid="http://schemas.microsoft.com/office/word/2016/wordml/cid" xmlns:w16="http://schemas.microsoft.com/office/word/2018/wordml" xmlns:w16du="http://schemas.microsoft.com/office/word/2023/wordml/word16du" xmlns:w16sdtdh="http://schemas.microsoft.com/office/word/2020/wordml/sdtdatahash" xmlns:w16se="http://schemas.microsoft.com/office/word/2015/wordml/symex" xmlns:wpg="http://schemas.microsoft.com/office/word/2010/wordprocessingGroup" xmlns:wpi="http://schemas.microsoft.com/office/word/2010/wordprocessingInk" xmlns:wne="http://schemas.microsoft.com/office/word/2006/wordml" xmlns:wps="http://schemas.microsoft.com/office/word/2010/wordprocessingShape" mc:Ignorable="w14 w15 w16se w16cid w16 w16cex w16sdtdh w16du wp14">
+<w:ftr xmlns:wpc="http://schemas.microsoft.com/office/word/2010/wordprocessingCanvas" xmlns:cx="http://schemas.microsoft.com/office/drawing/2014/chartex" xmlns:cx1="http://schemas.microsoft.com/office/drawing/2015/9/8/chartex" xmlns:cx2="http://schemas.microsoft.com/office/drawing/2015/10/21/chartex" xmlns:cx3="http://schemas.microsoft.com/office/drawing/2016/5/9/chartex" xmlns:cx4="http://schemas.microsoft.com/office/drawing/2016/5/10/chartex" xmlns:cx5="http://schemas.microsoft.com/office/drawing/2016/5/11/chartex" xmlns:cx6="http://schemas.microsoft.com/office/drawing/2016/5/12/chartex" xmlns:cx7="http://schemas.microsoft.com/office/drawing/2016/5/13/chartex" xmlns:cx8="http://schemas.microsoft.com/office/drawing/2016/5/14/chartex" xmlns:mc="http://schemas.openxmlformats.org/markup-compatibility/2006" xmlns:aink="http://schemas.microsoft.com/office/drawing/2016/ink" xmlns:am3d="http://schemas.microsoft.com/office/drawing/2017/model3d" xmlns:o="urn:schemas-microsoft-com:office:office" xmlns:oel="http://schemas.microsoft.com/office/2019/extlst" xmlns:r="http://schemas.openxmlformats.org/officeDocument/2006/relationships" xmlns:m="http://schemas.openxmlformats.org/officeDocument/2006/math" xmlns:v="urn:schemas-microsoft-com:vml" xmlns:wp14="http://schemas.microsoft.com/office/word/2010/wordprocessingDrawing" xmlns:wp="http://schemas.openxmlformats.org/drawingml/2006/wordprocessingDrawing" xmlns:w10="urn:schemas-microsoft-com:office:word" xmlns:w="http://schemas.openxmlformats.org/wordprocessingml/2006/main" xmlns:w14="http://schemas.microsoft.com/office/word/2010/wordml" xmlns:w15="http://schemas.microsoft.com/office/word/2012/wordml" xmlns:w16cex="http://schemas.microsoft.com/office/word/2018/wordml/cex" xmlns:w16cid="http://schemas.microsoft.com/office/word/2016/wordml/cid" xmlns:w16="http://schemas.microsoft.com/office/word/2018/wordml" xmlns:w16du="http://schemas.microsoft.com/office/word/2023/wordml/word16du" xmlns:w16sdtdh="http://schemas.microsoft.com/office/word/2020/wordml/sdtdatahash" xmlns:w16sdtfl="http://schemas.microsoft.com/office/word/2024/wordml/sdtformatlock" xmlns:w16se="http://schemas.microsoft.com/office/word/2015/wordml/symex" xmlns:wpg="http://schemas.microsoft.com/office/word/2010/wordprocessingGroup" xmlns:wpi="http://schemas.microsoft.com/office/word/2010/wordprocessingInk" xmlns:wne="http://schemas.microsoft.com/office/word/2006/wordml" xmlns:wps="http://schemas.microsoft.com/office/word/2010/wordprocessingShape" mc:Ignorable="w14 w15 w16se w16cid w16 w16cex w16sdtdh w16sdtfl w16du wp14">
   <w:sdt>
     <w:sdtPr>
       <w:id w:val="-437215084"/>
@@ -5479,7 +5517,7 @@
 </file>
 
 <file path=word/footnotes.xml><?xml version="1.0" encoding="utf-8"?>
-<w:footnotes xmlns:wpc="http://schemas.microsoft.com/office/word/2010/wordprocessingCanvas" xmlns:cx="http://schemas.microsoft.com/office/drawing/2014/chartex" xmlns:cx1="http://schemas.microsoft.com/office/drawing/2015/9/8/chartex" xmlns:cx2="http://schemas.microsoft.com/office/drawing/2015/10/21/chartex" xmlns:cx3="http://schemas.microsoft.com/office/drawing/2016/5/9/chartex" xmlns:cx4="http://schemas.microsoft.com/office/drawing/2016/5/10/chartex" xmlns:cx5="http://schemas.microsoft.com/office/drawing/2016/5/11/chartex" xmlns:cx6="http://schemas.microsoft.com/office/drawing/2016/5/12/chartex" xmlns:cx7="http://schemas.microsoft.com/office/drawing/2016/5/13/chartex" xmlns:cx8="http://schemas.microsoft.com/office/drawing/2016/5/14/chartex" xmlns:mc="http://schemas.openxmlformats.org/markup-compatibility/2006" xmlns:aink="http://schemas.microsoft.com/office/drawing/2016/ink" xmlns:am3d="http://schemas.microsoft.com/office/drawing/2017/model3d" xmlns:o="urn:schemas-microsoft-com:office:office" xmlns:oel="http://schemas.microsoft.com/office/2019/extlst" xmlns:r="http://schemas.openxmlformats.org/officeDocument/2006/relationships" xmlns:m="http://schemas.openxmlformats.org/officeDocument/2006/math" xmlns:v="urn:schemas-microsoft-com:vml" xmlns:wp14="http://schemas.microsoft.com/office/word/2010/wordprocessingDrawing" xmlns:wp="http://schemas.openxmlformats.org/drawingml/2006/wordprocessingDrawing" xmlns:w10="urn:schemas-microsoft-com:office:word" xmlns:w="http://schemas.openxmlformats.org/wordprocessingml/2006/main" xmlns:w14="http://schemas.microsoft.com/office/word/2010/wordml" xmlns:w15="http://schemas.microsoft.com/office/word/2012/wordml" xmlns:w16cex="http://schemas.microsoft.com/office/word/2018/wordml/cex" xmlns:w16cid="http://schemas.microsoft.com/office/word/2016/wordml/cid" xmlns:w16="http://schemas.microsoft.com/office/word/2018/wordml" xmlns:w16du="http://schemas.microsoft.com/office/word/2023/wordml/word16du" xmlns:w16sdtdh="http://schemas.microsoft.com/office/word/2020/wordml/sdtdatahash" xmlns:w16se="http://schemas.microsoft.com/office/word/2015/wordml/symex" xmlns:wpg="http://schemas.microsoft.com/office/word/2010/wordprocessingGroup" xmlns:wpi="http://schemas.microsoft.com/office/word/2010/wordprocessingInk" xmlns:wne="http://schemas.microsoft.com/office/word/2006/wordml" xmlns:wps="http://schemas.microsoft.com/office/word/2010/wordprocessingShape" mc:Ignorable="w14 w15 w16se w16cid w16 w16cex w16sdtdh w16du wp14">
+<w:footnotes xmlns:wpc="http://schemas.microsoft.com/office/word/2010/wordprocessingCanvas" xmlns:cx="http://schemas.microsoft.com/office/drawing/2014/chartex" xmlns:cx1="http://schemas.microsoft.com/office/drawing/2015/9/8/chartex" xmlns:cx2="http://schemas.microsoft.com/office/drawing/2015/10/21/chartex" xmlns:cx3="http://schemas.microsoft.com/office/drawing/2016/5/9/chartex" xmlns:cx4="http://schemas.microsoft.com/office/drawing/2016/5/10/chartex" xmlns:cx5="http://schemas.microsoft.com/office/drawing/2016/5/11/chartex" xmlns:cx6="http://schemas.microsoft.com/office/drawing/2016/5/12/chartex" xmlns:cx7="http://schemas.microsoft.com/office/drawing/2016/5/13/chartex" xmlns:cx8="http://schemas.microsoft.com/office/drawing/2016/5/14/chartex" xmlns:mc="http://schemas.openxmlformats.org/markup-compatibility/2006" xmlns:aink="http://schemas.microsoft.com/office/drawing/2016/ink" xmlns:am3d="http://schemas.microsoft.com/office/drawing/2017/model3d" xmlns:o="urn:schemas-microsoft-com:office:office" xmlns:oel="http://schemas.microsoft.com/office/2019/extlst" xmlns:r="http://schemas.openxmlformats.org/officeDocument/2006/relationships" xmlns:m="http://schemas.openxmlformats.org/officeDocument/2006/math" xmlns:v="urn:schemas-microsoft-com:vml" xmlns:wp14="http://schemas.microsoft.com/office/word/2010/wordprocessingDrawing" xmlns:wp="http://schemas.openxmlformats.org/drawingml/2006/wordprocessingDrawing" xmlns:w10="urn:schemas-microsoft-com:office:word" xmlns:w="http://schemas.openxmlformats.org/wordprocessingml/2006/main" xmlns:w14="http://schemas.microsoft.com/office/word/2010/wordml" xmlns:w15="http://schemas.microsoft.com/office/word/2012/wordml" xmlns:w16cex="http://schemas.microsoft.com/office/word/2018/wordml/cex" xmlns:w16cid="http://schemas.microsoft.com/office/word/2016/wordml/cid" xmlns:w16="http://schemas.microsoft.com/office/word/2018/wordml" xmlns:w16du="http://schemas.microsoft.com/office/word/2023/wordml/word16du" xmlns:w16sdtdh="http://schemas.microsoft.com/office/word/2020/wordml/sdtdatahash" xmlns:w16sdtfl="http://schemas.microsoft.com/office/word/2024/wordml/sdtformatlock" xmlns:w16se="http://schemas.microsoft.com/office/word/2015/wordml/symex" xmlns:wpg="http://schemas.microsoft.com/office/word/2010/wordprocessingGroup" xmlns:wpi="http://schemas.microsoft.com/office/word/2010/wordprocessingInk" xmlns:wne="http://schemas.microsoft.com/office/word/2006/wordml" xmlns:wps="http://schemas.microsoft.com/office/word/2010/wordprocessingShape" mc:Ignorable="w14 w15 w16se w16cid w16 w16cex w16sdtdh w16sdtfl w16du wp14">
   <w:footnote w:type="separator" w:id="-1">
     <w:p>
       <w:r>
@@ -5498,7 +5536,7 @@
 </file>
 
 <file path=word/numbering.xml><?xml version="1.0" encoding="utf-8"?>
-<w:numbering xmlns:wpc="http://schemas.microsoft.com/office/word/2010/wordprocessingCanvas" xmlns:cx="http://schemas.microsoft.com/office/drawing/2014/chartex" xmlns:cx1="http://schemas.microsoft.com/office/drawing/2015/9/8/chartex" xmlns:cx2="http://schemas.microsoft.com/office/drawing/2015/10/21/chartex" xmlns:cx3="http://schemas.microsoft.com/office/drawing/2016/5/9/chartex" xmlns:cx4="http://schemas.microsoft.com/office/drawing/2016/5/10/chartex" xmlns:cx5="http://schemas.microsoft.com/office/drawing/2016/5/11/chartex" xmlns:cx6="http://schemas.microsoft.com/office/drawing/2016/5/12/chartex" xmlns:cx7="http://schemas.microsoft.com/office/drawing/2016/5/13/chartex" xmlns:cx8="http://schemas.microsoft.com/office/drawing/2016/5/14/chartex" xmlns:mc="http://schemas.openxmlformats.org/markup-compatibility/2006" xmlns:aink="http://schemas.microsoft.com/office/drawing/2016/ink" xmlns:am3d="http://schemas.microsoft.com/office/drawing/2017/model3d" xmlns:o="urn:schemas-microsoft-com:office:office" xmlns:oel="http://schemas.microsoft.com/office/2019/extlst" xmlns:r="http://schemas.openxmlformats.org/officeDocument/2006/relationships" xmlns:m="http://schemas.openxmlformats.org/officeDocument/2006/math" xmlns:v="urn:schemas-microsoft-com:vml" xmlns:wp14="http://schemas.microsoft.com/office/word/2010/wordprocessingDrawing" xmlns:wp="http://schemas.openxmlformats.org/drawingml/2006/wordprocessingDrawing" xmlns:w10="urn:schemas-microsoft-com:office:word" xmlns:w="http://schemas.openxmlformats.org/wordprocessingml/2006/main" xmlns:w14="http://schemas.microsoft.com/office/word/2010/wordml" xmlns:w15="http://schemas.microsoft.com/office/word/2012/wordml" xmlns:w16cex="http://schemas.microsoft.com/office/word/2018/wordml/cex" xmlns:w16cid="http://schemas.microsoft.com/office/word/2016/wordml/cid" xmlns:w16="http://schemas.microsoft.com/office/word/2018/wordml" xmlns:w16du="http://schemas.microsoft.com/office/word/2023/wordml/word16du" xmlns:w16sdtdh="http://schemas.microsoft.com/office/word/2020/wordml/sdtdatahash" xmlns:w16se="http://schemas.microsoft.com/office/word/2015/wordml/symex" xmlns:wpg="http://schemas.microsoft.com/office/word/2010/wordprocessingGroup" xmlns:wpi="http://schemas.microsoft.com/office/word/2010/wordprocessingInk" xmlns:wne="http://schemas.microsoft.com/office/word/2006/wordml" xmlns:wps="http://schemas.microsoft.com/office/word/2010/wordprocessingShape" mc:Ignorable="w14 w15 w16se w16cid w16 w16cex w16sdtdh w16du wp14">
+<w:numbering xmlns:wpc="http://schemas.microsoft.com/office/word/2010/wordprocessingCanvas" xmlns:cx="http://schemas.microsoft.com/office/drawing/2014/chartex" xmlns:cx1="http://schemas.microsoft.com/office/drawing/2015/9/8/chartex" xmlns:cx2="http://schemas.microsoft.com/office/drawing/2015/10/21/chartex" xmlns:cx3="http://schemas.microsoft.com/office/drawing/2016/5/9/chartex" xmlns:cx4="http://schemas.microsoft.com/office/drawing/2016/5/10/chartex" xmlns:cx5="http://schemas.microsoft.com/office/drawing/2016/5/11/chartex" xmlns:cx6="http://schemas.microsoft.com/office/drawing/2016/5/12/chartex" xmlns:cx7="http://schemas.microsoft.com/office/drawing/2016/5/13/chartex" xmlns:cx8="http://schemas.microsoft.com/office/drawing/2016/5/14/chartex" xmlns:mc="http://schemas.openxmlformats.org/markup-compatibility/2006" xmlns:aink="http://schemas.microsoft.com/office/drawing/2016/ink" xmlns:am3d="http://schemas.microsoft.com/office/drawing/2017/model3d" xmlns:o="urn:schemas-microsoft-com:office:office" xmlns:oel="http://schemas.microsoft.com/office/2019/extlst" xmlns:r="http://schemas.openxmlformats.org/officeDocument/2006/relationships" xmlns:m="http://schemas.openxmlformats.org/officeDocument/2006/math" xmlns:v="urn:schemas-microsoft-com:vml" xmlns:wp14="http://schemas.microsoft.com/office/word/2010/wordprocessingDrawing" xmlns:wp="http://schemas.openxmlformats.org/drawingml/2006/wordprocessingDrawing" xmlns:w10="urn:schemas-microsoft-com:office:word" xmlns:w="http://schemas.openxmlformats.org/wordprocessingml/2006/main" xmlns:w14="http://schemas.microsoft.com/office/word/2010/wordml" xmlns:w15="http://schemas.microsoft.com/office/word/2012/wordml" xmlns:w16cex="http://schemas.microsoft.com/office/word/2018/wordml/cex" xmlns:w16cid="http://schemas.microsoft.com/office/word/2016/wordml/cid" xmlns:w16="http://schemas.microsoft.com/office/word/2018/wordml" xmlns:w16du="http://schemas.microsoft.com/office/word/2023/wordml/word16du" xmlns:w16sdtdh="http://schemas.microsoft.com/office/word/2020/wordml/sdtdatahash" xmlns:w16sdtfl="http://schemas.microsoft.com/office/word/2024/wordml/sdtformatlock" xmlns:w16se="http://schemas.microsoft.com/office/word/2015/wordml/symex" xmlns:wpg="http://schemas.microsoft.com/office/word/2010/wordprocessingGroup" xmlns:wpi="http://schemas.microsoft.com/office/word/2010/wordprocessingInk" xmlns:wne="http://schemas.microsoft.com/office/word/2006/wordml" xmlns:wps="http://schemas.microsoft.com/office/word/2010/wordprocessingShape" mc:Ignorable="w14 w15 w16se w16cid w16 w16cex w16sdtdh w16sdtfl w16du wp14">
   <w:abstractNum w:abstractNumId="0" w15:restartNumberingAfterBreak="0">
     <w:nsid w:val="00000001"/>
     <w:multiLevelType w:val="hybridMultilevel"/>
@@ -7668,7 +7706,7 @@
 </file>
 
 <file path=word/styles.xml><?xml version="1.0" encoding="utf-8"?>
-<w:styles xmlns:mc="http://schemas.openxmlformats.org/markup-compatibility/2006" xmlns:r="http://schemas.openxmlformats.org/officeDocument/2006/relationships" xmlns:w="http://schemas.openxmlformats.org/wordprocessingml/2006/main" xmlns:w14="http://schemas.microsoft.com/office/word/2010/wordml" xmlns:w15="http://schemas.microsoft.com/office/word/2012/wordml" xmlns:w16cex="http://schemas.microsoft.com/office/word/2018/wordml/cex" xmlns:w16cid="http://schemas.microsoft.com/office/word/2016/wordml/cid" xmlns:w16="http://schemas.microsoft.com/office/word/2018/wordml" xmlns:w16du="http://schemas.microsoft.com/office/word/2023/wordml/word16du" xmlns:w16sdtdh="http://schemas.microsoft.com/office/word/2020/wordml/sdtdatahash" xmlns:w16se="http://schemas.microsoft.com/office/word/2015/wordml/symex" mc:Ignorable="w14 w15 w16se w16cid w16 w16cex w16sdtdh w16du">
+<w:styles xmlns:mc="http://schemas.openxmlformats.org/markup-compatibility/2006" xmlns:r="http://schemas.openxmlformats.org/officeDocument/2006/relationships" xmlns:w="http://schemas.openxmlformats.org/wordprocessingml/2006/main" xmlns:w14="http://schemas.microsoft.com/office/word/2010/wordml" xmlns:w15="http://schemas.microsoft.com/office/word/2012/wordml" xmlns:w16cex="http://schemas.microsoft.com/office/word/2018/wordml/cex" xmlns:w16cid="http://schemas.microsoft.com/office/word/2016/wordml/cid" xmlns:w16="http://schemas.microsoft.com/office/word/2018/wordml" xmlns:w16du="http://schemas.microsoft.com/office/word/2023/wordml/word16du" xmlns:w16sdtdh="http://schemas.microsoft.com/office/word/2020/wordml/sdtdatahash" xmlns:w16sdtfl="http://schemas.microsoft.com/office/word/2024/wordml/sdtformatlock" xmlns:w16se="http://schemas.microsoft.com/office/word/2015/wordml/symex" mc:Ignorable="w14 w15 w16se w16cid w16 w16cex w16sdtdh w16sdtfl w16du">
   <w:docDefaults>
     <w:rPrDefault>
       <w:rPr>

</xml_diff>

<commit_message>
Changed some rounded single-quotes to straight so that if a student copy- pasted from the handout, they would correctly test "Look Robot's Left" and "Look Robot's Right".
</commit_message>
<xml_diff>
--- a/Lab 4 - Selection.docx
+++ b/Lab 4 - Selection.docx
@@ -4010,7 +4010,18 @@
           <w:sz w:val="20"/>
           <w:szCs w:val="26"/>
         </w:rPr>
-        <w:t>Robot’s L</w:t>
+        <w:t>Robot</w:t>
+      </w:r>
+      <w:r>
+        <w:t>'</w:t>
+      </w:r>
+      <w:r>
+        <w:rPr>
+          <w:rFonts w:ascii="Courier" w:hAnsi="Courier"/>
+          <w:sz w:val="20"/>
+          <w:szCs w:val="26"/>
+        </w:rPr>
+        <w:t>s L</w:t>
       </w:r>
       <w:r>
         <w:rPr>
@@ -4061,7 +4072,18 @@
           <w:sz w:val="20"/>
           <w:szCs w:val="26"/>
         </w:rPr>
-        <w:t xml:space="preserve"> Robot’s</w:t>
+        <w:t xml:space="preserve"> Robot</w:t>
+      </w:r>
+      <w:r>
+        <w:t>'</w:t>
+      </w:r>
+      <w:r>
+        <w:rPr>
+          <w:rFonts w:ascii="Courier" w:hAnsi="Courier"/>
+          <w:sz w:val="20"/>
+          <w:szCs w:val="26"/>
+        </w:rPr>
+        <w:t>s</w:t>
       </w:r>
       <w:r>
         <w:rPr>
@@ -4231,7 +4253,18 @@
           <w:sz w:val="20"/>
           <w:szCs w:val="26"/>
         </w:rPr>
-        <w:t xml:space="preserve">robot’s </w:t>
+        <w:t>robot</w:t>
+      </w:r>
+      <w:r>
+        <w:t>'</w:t>
+      </w:r>
+      <w:r>
+        <w:rPr>
+          <w:rFonts w:ascii="Courier" w:hAnsi="Courier"/>
+          <w:sz w:val="20"/>
+          <w:szCs w:val="26"/>
+        </w:rPr>
+        <w:t xml:space="preserve">s </w:t>
       </w:r>
       <w:r>
         <w:rPr>
@@ -4258,7 +4291,18 @@
           <w:sz w:val="20"/>
           <w:szCs w:val="26"/>
         </w:rPr>
-        <w:t xml:space="preserve">robot’s </w:t>
+        <w:t>robot</w:t>
+      </w:r>
+      <w:r>
+        <w:t>'</w:t>
+      </w:r>
+      <w:r>
+        <w:rPr>
+          <w:rFonts w:ascii="Courier" w:hAnsi="Courier"/>
+          <w:sz w:val="20"/>
+          <w:szCs w:val="26"/>
+        </w:rPr>
+        <w:t xml:space="preserve">s </w:t>
       </w:r>
       <w:r>
         <w:rPr>

</xml_diff>